<commit_message>
Atualização de documentação: EMS 005 e EMS 0167
</commit_message>
<xml_diff>
--- a/Documentacao/Pacote 9/[Ajuste] EMS 0005 - Confer�ncia de Encalhe Cota.docx
+++ b/Documentacao/Pacote 9/[Ajuste] EMS 0005 - Confer�ncia de Encalhe Cota.docx
@@ -2867,6 +2867,78 @@
         </w:rPr>
         <w:t>.</w:t>
       </w:r>
+      <w:r>
+        <w:rPr>
+          <w:rFonts w:ascii="Calibri" w:hAnsi="Calibri" w:cs="Arial"/>
+          <w:color w:val="002060"/>
+          <w:sz w:val="22"/>
+          <w:szCs w:val="22"/>
+          <w:highlight w:val="yellow"/>
+        </w:rPr>
+        <w:t xml:space="preserve"> Para validar esse produto </w:t>
+      </w:r>
+      <w:r>
+        <w:rPr>
+          <w:rFonts w:ascii="Calibri" w:hAnsi="Calibri" w:cs="Arial"/>
+          <w:color w:val="002060"/>
+          <w:sz w:val="22"/>
+          <w:szCs w:val="22"/>
+          <w:highlight w:val="yellow"/>
+        </w:rPr>
+        <w:t xml:space="preserve">no momento da conferência, </w:t>
+      </w:r>
+      <w:r>
+        <w:rPr>
+          <w:rFonts w:ascii="Calibri" w:hAnsi="Calibri" w:cs="Arial"/>
+          <w:color w:val="002060"/>
+          <w:sz w:val="22"/>
+          <w:szCs w:val="22"/>
+          <w:highlight w:val="yellow"/>
+        </w:rPr>
+        <w:t>a funcionalidade deve verificar se está no consignado da cota (o que foi expedido para a Cota) e não terá validação de prazo para confer</w:t>
+      </w:r>
+      <w:r>
+        <w:rPr>
+          <w:rFonts w:ascii="Calibri" w:hAnsi="Calibri" w:cs="Arial"/>
+          <w:color w:val="002060"/>
+          <w:sz w:val="22"/>
+          <w:szCs w:val="22"/>
+          <w:highlight w:val="yellow"/>
+        </w:rPr>
+        <w:t>ê</w:t>
+      </w:r>
+      <w:r>
+        <w:rPr>
+          <w:rFonts w:ascii="Calibri" w:hAnsi="Calibri" w:cs="Arial"/>
+          <w:color w:val="002060"/>
+          <w:sz w:val="22"/>
+          <w:szCs w:val="22"/>
+          <w:highlight w:val="yellow"/>
+        </w:rPr>
+        <w:t>ncia</w:t>
+      </w:r>
+      <w:r>
+        <w:rPr>
+          <w:rFonts w:ascii="Calibri" w:hAnsi="Calibri" w:cs="Arial"/>
+          <w:color w:val="002060"/>
+          <w:sz w:val="22"/>
+          <w:szCs w:val="22"/>
+          <w:highlight w:val="yellow"/>
+        </w:rPr>
+        <w:t xml:space="preserve"> desse produto</w:t>
+      </w:r>
+      <w:bookmarkStart w:id="14" w:name="_GoBack"/>
+      <w:bookmarkEnd w:id="14"/>
+      <w:r>
+        <w:rPr>
+          <w:rFonts w:ascii="Calibri" w:hAnsi="Calibri" w:cs="Arial"/>
+          <w:color w:val="002060"/>
+          <w:sz w:val="22"/>
+          <w:szCs w:val="22"/>
+          <w:highlight w:val="yellow"/>
+        </w:rPr>
+        <w:t>.</w:t>
+      </w:r>
     </w:p>
     <w:p>
       <w:pPr>
@@ -2976,41 +3048,6 @@
     <w:p>
       <w:pPr>
         <w:ind w:left="360"/>
-        <w:rPr>
-          <w:rFonts w:ascii="Calibri" w:hAnsi="Calibri" w:cs="Arial"/>
-          <w:color w:val="FF0000"/>
-          <w:sz w:val="22"/>
-          <w:szCs w:val="22"/>
-          <w:rPrChange w:id="14" w:author="Kaina da Silva" w:date="2012-05-18T11:49:00Z">
-            <w:rPr>
-              <w:rFonts w:ascii="Calibri" w:hAnsi="Calibri" w:cs="Arial"/>
-              <w:color w:val="002060"/>
-              <w:sz w:val="22"/>
-              <w:szCs w:val="22"/>
-            </w:rPr>
-          </w:rPrChange>
-        </w:rPr>
-      </w:pPr>
-      <w:r>
-        <w:rPr>
-          <w:rFonts w:ascii="Calibri" w:hAnsi="Calibri" w:cs="Arial"/>
-          <w:color w:val="002060"/>
-          <w:sz w:val="22"/>
-          <w:szCs w:val="22"/>
-        </w:rPr>
-        <w:t xml:space="preserve">De acordo com o parâmetro do </w:t>
-      </w:r>
-      <w:proofErr w:type="gramStart"/>
-      <w:r>
-        <w:rPr>
-          <w:rFonts w:ascii="Calibri" w:hAnsi="Calibri" w:cs="Arial"/>
-          <w:color w:val="002060"/>
-          <w:sz w:val="22"/>
-          <w:szCs w:val="22"/>
-        </w:rPr>
-        <w:t>distribuidor</w:t>
-      </w:r>
-      <w:r>
         <w:rPr>
           <w:rFonts w:ascii="Calibri" w:hAnsi="Calibri" w:cs="Arial"/>
           <w:color w:val="FF0000"/>
@@ -3025,17 +3062,52 @@
             </w:rPr>
           </w:rPrChange>
         </w:rPr>
+      </w:pPr>
+      <w:r>
+        <w:rPr>
+          <w:rFonts w:ascii="Calibri" w:hAnsi="Calibri" w:cs="Arial"/>
+          <w:color w:val="002060"/>
+          <w:sz w:val="22"/>
+          <w:szCs w:val="22"/>
+        </w:rPr>
+        <w:t xml:space="preserve">De acordo com o parâmetro do </w:t>
+      </w:r>
+      <w:proofErr w:type="gramStart"/>
+      <w:r>
+        <w:rPr>
+          <w:rFonts w:ascii="Calibri" w:hAnsi="Calibri" w:cs="Arial"/>
+          <w:color w:val="002060"/>
+          <w:sz w:val="22"/>
+          <w:szCs w:val="22"/>
+        </w:rPr>
+        <w:t>distribuidor</w:t>
+      </w:r>
+      <w:r>
+        <w:rPr>
+          <w:rFonts w:ascii="Calibri" w:hAnsi="Calibri" w:cs="Arial"/>
+          <w:color w:val="FF0000"/>
+          <w:sz w:val="22"/>
+          <w:szCs w:val="22"/>
+          <w:rPrChange w:id="16" w:author="Kaina da Silva" w:date="2012-05-18T11:49:00Z">
+            <w:rPr>
+              <w:rFonts w:ascii="Calibri" w:hAnsi="Calibri" w:cs="Arial"/>
+              <w:color w:val="002060"/>
+              <w:sz w:val="22"/>
+              <w:szCs w:val="22"/>
+            </w:rPr>
+          </w:rPrChange>
+        </w:rPr>
         <w:t>,</w:t>
       </w:r>
       <w:proofErr w:type="gramEnd"/>
-      <w:del w:id="16" w:author="Kaina da Silva" w:date="2012-05-18T11:45:00Z">
+      <w:del w:id="17" w:author="Kaina da Silva" w:date="2012-05-18T11:45:00Z">
         <w:r>
           <w:rPr>
             <w:rFonts w:ascii="Calibri" w:hAnsi="Calibri" w:cs="Arial"/>
             <w:color w:val="FF0000"/>
             <w:sz w:val="22"/>
             <w:szCs w:val="22"/>
-            <w:rPrChange w:id="17" w:author="Kaina da Silva" w:date="2012-05-18T11:49:00Z">
+            <w:rPrChange w:id="18" w:author="Kaina da Silva" w:date="2012-05-18T11:49:00Z">
               <w:rPr>
                 <w:rFonts w:ascii="Calibri" w:hAnsi="Calibri" w:cs="Arial"/>
                 <w:color w:val="002060"/>
@@ -3052,7 +3124,7 @@
             <w:color w:val="FF0000"/>
             <w:sz w:val="22"/>
             <w:szCs w:val="22"/>
-            <w:rPrChange w:id="18" w:author="Kaina da Silva" w:date="2012-05-18T11:49:00Z">
+            <w:rPrChange w:id="19" w:author="Kaina da Silva" w:date="2012-05-18T11:49:00Z">
               <w:rPr>
                 <w:rFonts w:ascii="Calibri" w:hAnsi="Calibri" w:cs="Arial"/>
                 <w:color w:val="002060"/>
@@ -3069,7 +3141,7 @@
             <w:color w:val="FF0000"/>
             <w:sz w:val="22"/>
             <w:szCs w:val="22"/>
-            <w:rPrChange w:id="19" w:author="Kaina da Silva" w:date="2012-05-18T11:49:00Z">
+            <w:rPrChange w:id="20" w:author="Kaina da Silva" w:date="2012-05-18T11:49:00Z">
               <w:rPr>
                 <w:rFonts w:ascii="Calibri" w:hAnsi="Calibri" w:cs="Arial"/>
                 <w:color w:val="002060"/>
@@ -3086,7 +3158,7 @@
             <w:color w:val="FF0000"/>
             <w:sz w:val="22"/>
             <w:szCs w:val="22"/>
-            <w:rPrChange w:id="20" w:author="Kaina da Silva" w:date="2012-05-18T11:49:00Z">
+            <w:rPrChange w:id="21" w:author="Kaina da Silva" w:date="2012-05-18T11:49:00Z">
               <w:rPr>
                 <w:rFonts w:ascii="Calibri" w:hAnsi="Calibri" w:cs="Arial"/>
                 <w:color w:val="002060"/>
@@ -3098,14 +3170,14 @@
           <w:delText xml:space="preserve"> gerada</w:delText>
         </w:r>
       </w:del>
-      <w:ins w:id="21" w:author="Kaina da Silva" w:date="2012-05-18T11:45:00Z">
+      <w:ins w:id="22" w:author="Kaina da Silva" w:date="2012-05-18T11:45:00Z">
         <w:r>
           <w:rPr>
             <w:rFonts w:ascii="Calibri" w:hAnsi="Calibri" w:cs="Arial"/>
             <w:color w:val="FF0000"/>
             <w:sz w:val="22"/>
             <w:szCs w:val="22"/>
-            <w:rPrChange w:id="22" w:author="Kaina da Silva" w:date="2012-05-18T11:49:00Z">
+            <w:rPrChange w:id="23" w:author="Kaina da Silva" w:date="2012-05-18T11:49:00Z">
               <w:rPr>
                 <w:rFonts w:ascii="Calibri" w:hAnsi="Calibri" w:cs="Arial"/>
                 <w:color w:val="002060"/>
@@ -3123,7 +3195,7 @@
             <w:sz w:val="22"/>
             <w:szCs w:val="22"/>
             <w:highlight w:val="yellow"/>
-            <w:rPrChange w:id="23" w:author="Kaina da Silva" w:date="2012-05-18T11:49:00Z">
+            <w:rPrChange w:id="24" w:author="Kaina da Silva" w:date="2012-05-18T11:49:00Z">
               <w:rPr>
                 <w:rFonts w:ascii="Calibri" w:hAnsi="Calibri" w:cs="Arial"/>
                 <w:color w:val="002060"/>
@@ -3135,7 +3207,7 @@
           <w:t>caso o mesmo aceite produtos de forma antecipada:</w:t>
         </w:r>
       </w:ins>
-      <w:del w:id="24" w:author="Kaina da Silva" w:date="2012-05-18T11:45:00Z">
+      <w:del w:id="25" w:author="Kaina da Silva" w:date="2012-05-18T11:45:00Z">
         <w:r>
           <w:rPr>
             <w:rFonts w:ascii="Calibri" w:hAnsi="Calibri" w:cs="Arial"/>
@@ -3143,7 +3215,7 @@
             <w:sz w:val="22"/>
             <w:szCs w:val="22"/>
             <w:highlight w:val="yellow"/>
-            <w:rPrChange w:id="25" w:author="Kaina da Silva" w:date="2012-05-18T11:49:00Z">
+            <w:rPrChange w:id="26" w:author="Kaina da Silva" w:date="2012-05-18T11:49:00Z">
               <w:rPr>
                 <w:rFonts w:ascii="Calibri" w:hAnsi="Calibri" w:cs="Arial"/>
                 <w:color w:val="002060"/>
@@ -3163,14 +3235,14 @@
           <w:numId w:val="45"/>
         </w:numPr>
         <w:rPr>
-          <w:ins w:id="26" w:author="Kaina da Silva" w:date="2012-05-18T11:49:00Z"/>
-          <w:rFonts w:ascii="Calibri" w:hAnsi="Calibri" w:cs="Arial"/>
-          <w:color w:val="002060"/>
-          <w:sz w:val="22"/>
-          <w:szCs w:val="22"/>
-          <w:rPrChange w:id="27" w:author="Kaina da Silva" w:date="2012-05-18T11:49:00Z">
+          <w:ins w:id="27" w:author="Kaina da Silva" w:date="2012-05-18T11:49:00Z"/>
+          <w:rFonts w:ascii="Calibri" w:hAnsi="Calibri" w:cs="Arial"/>
+          <w:color w:val="002060"/>
+          <w:sz w:val="22"/>
+          <w:szCs w:val="22"/>
+          <w:rPrChange w:id="28" w:author="Kaina da Silva" w:date="2012-05-18T11:49:00Z">
             <w:rPr>
-              <w:ins w:id="28" w:author="Kaina da Silva" w:date="2012-05-18T11:49:00Z"/>
+              <w:ins w:id="29" w:author="Kaina da Silva" w:date="2012-05-18T11:49:00Z"/>
               <w:rFonts w:ascii="Calibri" w:hAnsi="Calibri" w:cs="Arial"/>
               <w:color w:val="002060"/>
               <w:sz w:val="22"/>
@@ -3190,7 +3262,7 @@
         </w:rPr>
         <w:t xml:space="preserve">Gerar a dívida de uma Chamada de Encalhe posterior na data de hoje (antecipada): </w:t>
       </w:r>
-      <w:ins w:id="29" w:author="Kaina da Silva" w:date="2012-05-18T11:47:00Z">
+      <w:ins w:id="30" w:author="Kaina da Silva" w:date="2012-05-18T11:47:00Z">
         <w:r>
           <w:rPr>
             <w:rFonts w:ascii="Calibri" w:hAnsi="Calibri" w:cs="Arial"/>
@@ -3199,7 +3271,7 @@
             <w:szCs w:val="22"/>
             <w:highlight w:val="yellow"/>
             <w:u w:val="single"/>
-            <w:rPrChange w:id="30" w:author="Kaina da Silva" w:date="2012-05-18T11:49:00Z">
+            <w:rPrChange w:id="31" w:author="Kaina da Silva" w:date="2012-05-18T11:49:00Z">
               <w:rPr>
                 <w:rFonts w:ascii="Calibri" w:hAnsi="Calibri" w:cs="Arial"/>
                 <w:color w:val="002060"/>
@@ -3212,7 +3284,7 @@
           <w:t xml:space="preserve">independente da data real de recolhimento do produto, a funcionalidade deverá incluir o mesmo </w:t>
         </w:r>
       </w:ins>
-      <w:ins w:id="31" w:author="Kaina da Silva" w:date="2012-05-18T11:49:00Z">
+      <w:ins w:id="32" w:author="Kaina da Silva" w:date="2012-05-18T11:49:00Z">
         <w:r>
           <w:rPr>
             <w:rFonts w:ascii="Calibri" w:hAnsi="Calibri" w:cs="Arial"/>
@@ -3221,7 +3293,7 @@
             <w:szCs w:val="22"/>
             <w:highlight w:val="yellow"/>
             <w:u w:val="single"/>
-            <w:rPrChange w:id="32" w:author="Kaina da Silva" w:date="2012-05-18T11:49:00Z">
+            <w:rPrChange w:id="33" w:author="Kaina da Silva" w:date="2012-05-18T11:49:00Z">
               <w:rPr>
                 <w:rFonts w:ascii="Calibri" w:hAnsi="Calibri" w:cs="Arial"/>
                 <w:color w:val="002060"/>
@@ -3254,7 +3326,7 @@
           <w:sz w:val="22"/>
           <w:szCs w:val="22"/>
         </w:rPr>
-        <w:pPrChange w:id="33" w:author="Kaina da Silva" w:date="2012-05-18T11:49:00Z">
+        <w:pPrChange w:id="34" w:author="Kaina da Silva" w:date="2012-05-18T11:49:00Z">
           <w:pPr>
             <w:numPr>
               <w:numId w:val="45"/>
@@ -3263,7 +3335,7 @@
           </w:pPr>
         </w:pPrChange>
       </w:pPr>
-      <w:del w:id="34" w:author="Kaina da Silva" w:date="2012-05-18T11:46:00Z">
+      <w:del w:id="35" w:author="Kaina da Silva" w:date="2012-05-18T11:46:00Z">
         <w:r>
           <w:rPr>
             <w:rFonts w:ascii="Calibri" w:hAnsi="Calibri" w:cs="Arial"/>
@@ -3325,7 +3397,17 @@
             <w:sz w:val="22"/>
             <w:szCs w:val="22"/>
           </w:rPr>
-          <w:delText xml:space="preserve">previsto apenas para o dia 03/04. Esta cota tem um parâmetro de cobrança por boleto com vencimento em D+2. Portanto, mesmo que a conferência seja realizada no dia 30/03, </w:delText>
+          <w:delText xml:space="preserve">previsto apenas para o dia 03/04. Esta cota tem um parâmetro de cobrança por boleto com vencimento em </w:delText>
+        </w:r>
+        <w:r>
+          <w:rPr>
+            <w:rFonts w:ascii="Calibri" w:hAnsi="Calibri" w:cs="Arial"/>
+            <w:color w:val="002060"/>
+            <w:sz w:val="22"/>
+            <w:szCs w:val="22"/>
+          </w:rPr>
+          <w:lastRenderedPageBreak/>
+          <w:delText xml:space="preserve">D+2. Portanto, mesmo que a conferência seja realizada no dia 30/03, </w:delText>
         </w:r>
         <w:r>
           <w:rPr>
@@ -3388,17 +3470,7 @@
             <w:sz w:val="22"/>
             <w:szCs w:val="22"/>
           </w:rPr>
-          <w:delText xml:space="preserve">serão para os dias: referente </w:delText>
-        </w:r>
-        <w:r>
-          <w:rPr>
-            <w:rFonts w:ascii="Calibri" w:hAnsi="Calibri" w:cs="Arial"/>
-            <w:color w:val="002060"/>
-            <w:sz w:val="22"/>
-            <w:szCs w:val="22"/>
-          </w:rPr>
-          <w:lastRenderedPageBreak/>
-          <w:delText xml:space="preserve">a Chamada de Encalhe do dia 30/03, o boleto </w:delText>
+          <w:delText xml:space="preserve">serão para os dias: referente a Chamada de Encalhe do dia 30/03, o boleto </w:delText>
         </w:r>
         <w:r>
           <w:rPr>
@@ -3472,14 +3544,14 @@
           <w:numId w:val="45"/>
         </w:numPr>
         <w:rPr>
-          <w:del w:id="35" w:author="Kaina da Silva" w:date="2012-05-18T11:46:00Z"/>
-          <w:rFonts w:ascii="Calibri" w:hAnsi="Calibri" w:cs="Arial"/>
-          <w:color w:val="002060"/>
-          <w:sz w:val="22"/>
-          <w:szCs w:val="22"/>
-        </w:rPr>
-      </w:pPr>
-      <w:del w:id="36" w:author="Kaina da Silva" w:date="2012-05-18T11:46:00Z">
+          <w:del w:id="36" w:author="Kaina da Silva" w:date="2012-05-18T11:46:00Z"/>
+          <w:rFonts w:ascii="Calibri" w:hAnsi="Calibri" w:cs="Arial"/>
+          <w:color w:val="002060"/>
+          <w:sz w:val="22"/>
+          <w:szCs w:val="22"/>
+        </w:rPr>
+      </w:pPr>
+      <w:del w:id="37" w:author="Kaina da Silva" w:date="2012-05-18T11:46:00Z">
         <w:r>
           <w:rPr>
             <w:rFonts w:ascii="Calibri" w:hAnsi="Calibri" w:cs="Arial"/>
@@ -3524,14 +3596,14 @@
       <w:pPr>
         <w:ind w:left="1141"/>
         <w:rPr>
-          <w:del w:id="37" w:author="Kaina da Silva" w:date="2012-05-18T11:46:00Z"/>
-          <w:rFonts w:ascii="Calibri" w:hAnsi="Calibri" w:cs="Arial"/>
-          <w:color w:val="002060"/>
-          <w:sz w:val="22"/>
-          <w:szCs w:val="22"/>
-        </w:rPr>
-      </w:pPr>
-      <w:del w:id="38" w:author="Kaina da Silva" w:date="2012-05-18T11:46:00Z">
+          <w:del w:id="38" w:author="Kaina da Silva" w:date="2012-05-18T11:46:00Z"/>
+          <w:rFonts w:ascii="Calibri" w:hAnsi="Calibri" w:cs="Arial"/>
+          <w:color w:val="002060"/>
+          <w:sz w:val="22"/>
+          <w:szCs w:val="22"/>
+        </w:rPr>
+      </w:pPr>
+      <w:del w:id="39" w:author="Kaina da Silva" w:date="2012-05-18T11:46:00Z">
         <w:r>
           <w:rPr>
             <w:rFonts w:ascii="Calibri" w:hAnsi="Calibri" w:cs="Arial"/>
@@ -3592,7 +3664,7 @@
       <w:pPr>
         <w:ind w:left="360"/>
         <w:rPr>
-          <w:ins w:id="39" w:author="Kaina da Silva" w:date="2012-05-18T11:46:00Z"/>
+          <w:ins w:id="40" w:author="Kaina da Silva" w:date="2012-05-18T11:46:00Z"/>
           <w:rFonts w:ascii="Calibri" w:hAnsi="Calibri" w:cs="Arial"/>
           <w:color w:val="002060"/>
           <w:sz w:val="22"/>
@@ -4455,18 +4527,7 @@
           <w:sz w:val="22"/>
           <w:szCs w:val="22"/>
         </w:rPr>
-        <w:t>workflow ao administrativo para</w:t>
-      </w:r>
-      <w:bookmarkStart w:id="40" w:name="_GoBack"/>
-      <w:bookmarkEnd w:id="40"/>
-      <w:r>
-        <w:rPr>
-          <w:rFonts w:ascii="Calibri" w:hAnsi="Calibri" w:cs="Arial"/>
-          <w:color w:val="002060"/>
-          <w:sz w:val="22"/>
-          <w:szCs w:val="22"/>
-        </w:rPr>
-        <w:t xml:space="preserve"> solicitação jun</w:t>
+        <w:t>workflow ao administrativo para solicitação jun</w:t>
       </w:r>
       <w:r>
         <w:rPr>
@@ -4807,6 +4868,7 @@
           <w:sz w:val="22"/>
           <w:szCs w:val="22"/>
         </w:rPr>
+        <w:lastRenderedPageBreak/>
         <w:t>Para iniciar a confer</w:t>
       </w:r>
       <w:r>
@@ -4960,17 +5022,7 @@
           <w:sz w:val="22"/>
           <w:szCs w:val="22"/>
         </w:rPr>
-        <w:t xml:space="preserve">. </w:t>
-      </w:r>
-      <w:r>
-        <w:rPr>
-          <w:rFonts w:ascii="Calibri" w:hAnsi="Calibri" w:cs="Arial"/>
-          <w:color w:val="002060"/>
-          <w:sz w:val="22"/>
-          <w:szCs w:val="22"/>
-        </w:rPr>
-        <w:lastRenderedPageBreak/>
-        <w:t xml:space="preserve">Implicitamente o sistema deve identificar </w:t>
+        <w:t xml:space="preserve">. Implicitamente o sistema deve identificar </w:t>
       </w:r>
       <w:r>
         <w:rPr>
@@ -5995,6 +6047,7 @@
           <w:sz w:val="22"/>
           <w:szCs w:val="22"/>
         </w:rPr>
+        <w:lastRenderedPageBreak/>
         <w:t>Obs. 2: A opção de apontamento se o item é ou não juramentado, deve ser parametrizável</w:t>
       </w:r>
       <w:r>
@@ -6041,7 +6094,6 @@
           <w:szCs w:val="22"/>
           <w:highlight w:val="yellow"/>
         </w:rPr>
-        <w:lastRenderedPageBreak/>
         <w:t>Caso utilize esta opção, a mesma só deve ser disponibilizada para produtos com recolhimento parcial.</w:t>
       </w:r>
       <w:r>
@@ -6778,7 +6830,17 @@
           <w:sz w:val="22"/>
           <w:szCs w:val="22"/>
         </w:rPr>
-        <w:t xml:space="preserve"> Um Distribuidor tem como default (definido em seu parâmetro) comissionar suas cotas em 50% do valor de capa de todos os produtos. E, por uma escolha do Distribuidor, a cota 1010, terá 30% de comissionamento em todos os seus produtos. Porém, seu fornecedor, devido a uma estratégia de vendas/marketing, decide lançar um produto (Exame, ed. 129) com uma comissão de 45%. A conferência de encalhe desta cota</w:t>
+        <w:t xml:space="preserve"> Um Distribuidor tem como default (definido em seu parâmetro) comissionar suas cotas em 50% do valor de capa de todos os produtos. E, por uma escolha do Distribuidor, a cota 1010, terá 30% de comissionamento em todos os seus produtos. Porém, seu fornecedor, devido a uma estratégia de </w:t>
+      </w:r>
+      <w:r>
+        <w:rPr>
+          <w:rFonts w:ascii="Calibri" w:hAnsi="Calibri" w:cs="Arial"/>
+          <w:color w:val="002060"/>
+          <w:sz w:val="22"/>
+          <w:szCs w:val="22"/>
+        </w:rPr>
+        <w:lastRenderedPageBreak/>
+        <w:t>vendas/marketing, decide lançar um produto (Exame, ed. 129) com uma comissão de 45%. A conferência de encalhe desta cota</w:t>
       </w:r>
       <w:r>
         <w:rPr>
@@ -6865,7 +6927,6 @@
                 <w:sz w:val="22"/>
                 <w:szCs w:val="22"/>
               </w:rPr>
-              <w:lastRenderedPageBreak/>
               <w:t>Cota</w:t>
             </w:r>
           </w:p>
@@ -10121,6 +10182,7 @@
           <w:sz w:val="22"/>
           <w:szCs w:val="22"/>
         </w:rPr>
+        <w:lastRenderedPageBreak/>
         <w:t>É um d</w:t>
       </w:r>
       <w:r>
@@ -10199,7 +10261,6 @@
           <w:sz w:val="22"/>
           <w:szCs w:val="22"/>
         </w:rPr>
-        <w:lastRenderedPageBreak/>
         <w:t xml:space="preserve">Este documento totaliza os produtos conferidos por dia de recolhimento que irão compor a cobrança do dia, ou seja, o </w:t>
       </w:r>
       <w:proofErr w:type="spellStart"/>
@@ -10678,6 +10739,7 @@
           <w:sz w:val="22"/>
           <w:szCs w:val="22"/>
         </w:rPr>
+        <w:lastRenderedPageBreak/>
         <w:drawing>
           <wp:inline distT="0" distB="0" distL="0" distR="0">
             <wp:extent cx="2424545" cy="4278571"/>
@@ -25146,7 +25208,7 @@
         <w:noProof/>
         <w:snapToGrid w:val="0"/>
       </w:rPr>
-      <w:t>4</w:t>
+      <w:t>3</w:t>
     </w:r>
     <w:r>
       <w:rPr>
@@ -25195,7 +25257,7 @@
         <w:noProof/>
         <w:snapToGrid w:val="0"/>
       </w:rPr>
-      <w:t>23</w:t>
+      <w:t>24</w:t>
     </w:r>
     <w:r>
       <w:rPr>
@@ -35061,7 +35123,7 @@
 </file>
 
 <file path=customXml/itemProps1.xml><?xml version="1.0" encoding="utf-8"?>
-<ds:datastoreItem xmlns:ds="http://schemas.openxmlformats.org/officeDocument/2006/customXml" ds:itemID="{8E36DBF8-87B5-49E3-89E6-EB702DECCBC8}">
+<ds:datastoreItem xmlns:ds="http://schemas.openxmlformats.org/officeDocument/2006/customXml" ds:itemID="{98A34C83-430F-47EB-AB56-FFC4B5EA32EF}">
   <ds:schemaRefs>
     <ds:schemaRef ds:uri="http://schemas.openxmlformats.org/officeDocument/2006/bibliography"/>
   </ds:schemaRefs>

</xml_diff>